<commit_message>
Updated data cleaning notes
Added myself as an author
</commit_message>
<xml_diff>
--- a/Data Cleaning Notes 20161101.docx
+++ b/Data Cleaning Notes 20161101.docx
@@ -1,6 +1,6 @@
 
 <file path=word/document.xml><?xml version="1.0" encoding="utf-8"?>
-<w:document xmlns:wpc="http://schemas.microsoft.com/office/word/2010/wordprocessingCanvas" xmlns:mc="http://schemas.openxmlformats.org/markup-compatibility/2006" xmlns:o="urn:schemas-microsoft-com:office:office" xmlns:r="http://schemas.openxmlformats.org/officeDocument/2006/relationships" xmlns:m="http://schemas.openxmlformats.org/officeDocument/2006/math" xmlns:v="urn:schemas-microsoft-com:vml" xmlns:wp14="http://schemas.microsoft.com/office/word/2010/wordprocessingDrawing" xmlns:wp="http://schemas.openxmlformats.org/drawingml/2006/wordprocessingDrawing" xmlns:w10="urn:schemas-microsoft-com:office:word" xmlns:w="http://schemas.openxmlformats.org/wordprocessingml/2006/main" xmlns:w14="http://schemas.microsoft.com/office/word/2010/wordml" xmlns:w15="http://schemas.microsoft.com/office/word/2012/wordml" xmlns:wpg="http://schemas.microsoft.com/office/word/2010/wordprocessingGroup" xmlns:wpi="http://schemas.microsoft.com/office/word/2010/wordprocessingInk" xmlns:wne="http://schemas.microsoft.com/office/word/2006/wordml" xmlns:wps="http://schemas.microsoft.com/office/word/2010/wordprocessingShape" mc:Ignorable="w14 w15 wp14">
+<w:document xmlns:wpc="http://schemas.microsoft.com/office/word/2010/wordprocessingCanvas" xmlns:cx="http://schemas.microsoft.com/office/drawing/2014/chartex" xmlns:cx1="http://schemas.microsoft.com/office/drawing/2015/9/8/chartex" xmlns:mc="http://schemas.openxmlformats.org/markup-compatibility/2006" xmlns:o="urn:schemas-microsoft-com:office:office" xmlns:r="http://schemas.openxmlformats.org/officeDocument/2006/relationships" xmlns:m="http://schemas.openxmlformats.org/officeDocument/2006/math" xmlns:v="urn:schemas-microsoft-com:vml" xmlns:wp14="http://schemas.microsoft.com/office/word/2010/wordprocessingDrawing" xmlns:wp="http://schemas.openxmlformats.org/drawingml/2006/wordprocessingDrawing" xmlns:w10="urn:schemas-microsoft-com:office:word" xmlns:w="http://schemas.openxmlformats.org/wordprocessingml/2006/main" xmlns:w14="http://schemas.microsoft.com/office/word/2010/wordml" xmlns:w15="http://schemas.microsoft.com/office/word/2012/wordml" xmlns:w16se="http://schemas.microsoft.com/office/word/2015/wordml/symex" xmlns:wpg="http://schemas.microsoft.com/office/word/2010/wordprocessingGroup" xmlns:wpi="http://schemas.microsoft.com/office/word/2010/wordprocessingInk" xmlns:wne="http://schemas.microsoft.com/office/word/2006/wordml" xmlns:wps="http://schemas.microsoft.com/office/word/2010/wordprocessingShape" mc:Ignorable="w14 w15 w16se wp14">
   <w:body>
     <w:p>
       <w:pPr>
@@ -15,7 +15,7 @@
         <w:spacing w:after="0" w:line="240" w:lineRule="auto"/>
       </w:pPr>
       <w:r>
-        <w:t>Meg Nipson</w:t>
+        <w:t>Sidrah Baloch</w:t>
       </w:r>
     </w:p>
     <w:p>
@@ -23,8 +23,10 @@
         <w:spacing w:after="0" w:line="240" w:lineRule="auto"/>
       </w:pPr>
       <w:r>
-        <w:t>November 1, 2016</w:t>
-      </w:r>
+        <w:t>October 20, 2017</w:t>
+      </w:r>
+      <w:bookmarkStart w:id="0" w:name="_GoBack"/>
+      <w:bookmarkEnd w:id="0"/>
     </w:p>
     <w:p>
       <w:pPr>
@@ -310,6 +312,7 @@
         <w:t xml:space="preserve"> </w:t>
       </w:r>
       <w:r>
+        <w:lastRenderedPageBreak/>
         <w:t xml:space="preserve">Typically, agency data arrives in files that are nearly but not quite unique (for example, almost one record per </w:t>
       </w:r>
       <w:r>
@@ -598,7 +601,11 @@
         <w:t xml:space="preserve"> that the relationship is 1-1, or 1-1 within year (the Stata egen nvals command is useful for this)</w:t>
       </w:r>
       <w:r>
-        <w:t>, and conform the descriptions or codes as appropriate</w:t>
+        <w:t xml:space="preserve">, and conform the </w:t>
+      </w:r>
+      <w:r>
+        <w:lastRenderedPageBreak/>
+        <w:t>descriptions or codes as appropriate</w:t>
       </w:r>
       <w:r>
         <w:t xml:space="preserve">. </w:t>
@@ -840,7 +847,7 @@
 </file>
 
 <file path=word/endnotes.xml><?xml version="1.0" encoding="utf-8"?>
-<w:endnotes xmlns:wpc="http://schemas.microsoft.com/office/word/2010/wordprocessingCanvas" xmlns:mc="http://schemas.openxmlformats.org/markup-compatibility/2006" xmlns:o="urn:schemas-microsoft-com:office:office" xmlns:r="http://schemas.openxmlformats.org/officeDocument/2006/relationships" xmlns:m="http://schemas.openxmlformats.org/officeDocument/2006/math" xmlns:v="urn:schemas-microsoft-com:vml" xmlns:wp14="http://schemas.microsoft.com/office/word/2010/wordprocessingDrawing" xmlns:wp="http://schemas.openxmlformats.org/drawingml/2006/wordprocessingDrawing" xmlns:w10="urn:schemas-microsoft-com:office:word" xmlns:w="http://schemas.openxmlformats.org/wordprocessingml/2006/main" xmlns:w14="http://schemas.microsoft.com/office/word/2010/wordml" xmlns:w15="http://schemas.microsoft.com/office/word/2012/wordml" xmlns:wpg="http://schemas.microsoft.com/office/word/2010/wordprocessingGroup" xmlns:wpi="http://schemas.microsoft.com/office/word/2010/wordprocessingInk" xmlns:wne="http://schemas.microsoft.com/office/word/2006/wordml" xmlns:wps="http://schemas.microsoft.com/office/word/2010/wordprocessingShape" mc:Ignorable="w14 w15 wp14">
+<w:endnotes xmlns:wpc="http://schemas.microsoft.com/office/word/2010/wordprocessingCanvas" xmlns:cx="http://schemas.microsoft.com/office/drawing/2014/chartex" xmlns:cx1="http://schemas.microsoft.com/office/drawing/2015/9/8/chartex" xmlns:mc="http://schemas.openxmlformats.org/markup-compatibility/2006" xmlns:o="urn:schemas-microsoft-com:office:office" xmlns:r="http://schemas.openxmlformats.org/officeDocument/2006/relationships" xmlns:m="http://schemas.openxmlformats.org/officeDocument/2006/math" xmlns:v="urn:schemas-microsoft-com:vml" xmlns:wp14="http://schemas.microsoft.com/office/word/2010/wordprocessingDrawing" xmlns:wp="http://schemas.openxmlformats.org/drawingml/2006/wordprocessingDrawing" xmlns:w10="urn:schemas-microsoft-com:office:word" xmlns:w="http://schemas.openxmlformats.org/wordprocessingml/2006/main" xmlns:w14="http://schemas.microsoft.com/office/word/2010/wordml" xmlns:w15="http://schemas.microsoft.com/office/word/2012/wordml" xmlns:w16se="http://schemas.microsoft.com/office/word/2015/wordml/symex" xmlns:wpg="http://schemas.microsoft.com/office/word/2010/wordprocessingGroup" xmlns:wpi="http://schemas.microsoft.com/office/word/2010/wordprocessingInk" xmlns:wne="http://schemas.microsoft.com/office/word/2006/wordml" xmlns:wps="http://schemas.microsoft.com/office/word/2010/wordprocessingShape" mc:Ignorable="w14 w15 w16se wp14">
   <w:endnote w:type="separator" w:id="-1">
     <w:p>
       <w:pPr>
@@ -865,7 +872,7 @@
 </file>
 
 <file path=word/footer1.xml><?xml version="1.0" encoding="utf-8"?>
-<w:ftr xmlns:wpc="http://schemas.microsoft.com/office/word/2010/wordprocessingCanvas" xmlns:mc="http://schemas.openxmlformats.org/markup-compatibility/2006" xmlns:o="urn:schemas-microsoft-com:office:office" xmlns:r="http://schemas.openxmlformats.org/officeDocument/2006/relationships" xmlns:m="http://schemas.openxmlformats.org/officeDocument/2006/math" xmlns:v="urn:schemas-microsoft-com:vml" xmlns:wp14="http://schemas.microsoft.com/office/word/2010/wordprocessingDrawing" xmlns:wp="http://schemas.openxmlformats.org/drawingml/2006/wordprocessingDrawing" xmlns:w10="urn:schemas-microsoft-com:office:word" xmlns:w="http://schemas.openxmlformats.org/wordprocessingml/2006/main" xmlns:w14="http://schemas.microsoft.com/office/word/2010/wordml" xmlns:w15="http://schemas.microsoft.com/office/word/2012/wordml" xmlns:wpg="http://schemas.microsoft.com/office/word/2010/wordprocessingGroup" xmlns:wpi="http://schemas.microsoft.com/office/word/2010/wordprocessingInk" xmlns:wne="http://schemas.microsoft.com/office/word/2006/wordml" xmlns:wps="http://schemas.microsoft.com/office/word/2010/wordprocessingShape" mc:Ignorable="w14 w15 wp14">
+<w:ftr xmlns:wpc="http://schemas.microsoft.com/office/word/2010/wordprocessingCanvas" xmlns:cx="http://schemas.microsoft.com/office/drawing/2014/chartex" xmlns:cx1="http://schemas.microsoft.com/office/drawing/2015/9/8/chartex" xmlns:mc="http://schemas.openxmlformats.org/markup-compatibility/2006" xmlns:o="urn:schemas-microsoft-com:office:office" xmlns:r="http://schemas.openxmlformats.org/officeDocument/2006/relationships" xmlns:m="http://schemas.openxmlformats.org/officeDocument/2006/math" xmlns:v="urn:schemas-microsoft-com:vml" xmlns:wp14="http://schemas.microsoft.com/office/word/2010/wordprocessingDrawing" xmlns:wp="http://schemas.openxmlformats.org/drawingml/2006/wordprocessingDrawing" xmlns:w10="urn:schemas-microsoft-com:office:word" xmlns:w="http://schemas.openxmlformats.org/wordprocessingml/2006/main" xmlns:w14="http://schemas.microsoft.com/office/word/2010/wordml" xmlns:w15="http://schemas.microsoft.com/office/word/2012/wordml" xmlns:w16se="http://schemas.microsoft.com/office/word/2015/wordml/symex" xmlns:wpg="http://schemas.microsoft.com/office/word/2010/wordprocessingGroup" xmlns:wpi="http://schemas.microsoft.com/office/word/2010/wordprocessingInk" xmlns:wne="http://schemas.microsoft.com/office/word/2006/wordml" xmlns:wps="http://schemas.microsoft.com/office/word/2010/wordprocessingShape" mc:Ignorable="w14 w15 w16se wp14">
   <w:sdt>
     <w:sdtPr>
       <w:id w:val="2037999299"/>
@@ -918,7 +925,7 @@
 </file>
 
 <file path=word/footnotes.xml><?xml version="1.0" encoding="utf-8"?>
-<w:footnotes xmlns:wpc="http://schemas.microsoft.com/office/word/2010/wordprocessingCanvas" xmlns:mc="http://schemas.openxmlformats.org/markup-compatibility/2006" xmlns:o="urn:schemas-microsoft-com:office:office" xmlns:r="http://schemas.openxmlformats.org/officeDocument/2006/relationships" xmlns:m="http://schemas.openxmlformats.org/officeDocument/2006/math" xmlns:v="urn:schemas-microsoft-com:vml" xmlns:wp14="http://schemas.microsoft.com/office/word/2010/wordprocessingDrawing" xmlns:wp="http://schemas.openxmlformats.org/drawingml/2006/wordprocessingDrawing" xmlns:w10="urn:schemas-microsoft-com:office:word" xmlns:w="http://schemas.openxmlformats.org/wordprocessingml/2006/main" xmlns:w14="http://schemas.microsoft.com/office/word/2010/wordml" xmlns:w15="http://schemas.microsoft.com/office/word/2012/wordml" xmlns:wpg="http://schemas.microsoft.com/office/word/2010/wordprocessingGroup" xmlns:wpi="http://schemas.microsoft.com/office/word/2010/wordprocessingInk" xmlns:wne="http://schemas.microsoft.com/office/word/2006/wordml" xmlns:wps="http://schemas.microsoft.com/office/word/2010/wordprocessingShape" mc:Ignorable="w14 w15 wp14">
+<w:footnotes xmlns:wpc="http://schemas.microsoft.com/office/word/2010/wordprocessingCanvas" xmlns:cx="http://schemas.microsoft.com/office/drawing/2014/chartex" xmlns:cx1="http://schemas.microsoft.com/office/drawing/2015/9/8/chartex" xmlns:mc="http://schemas.openxmlformats.org/markup-compatibility/2006" xmlns:o="urn:schemas-microsoft-com:office:office" xmlns:r="http://schemas.openxmlformats.org/officeDocument/2006/relationships" xmlns:m="http://schemas.openxmlformats.org/officeDocument/2006/math" xmlns:v="urn:schemas-microsoft-com:vml" xmlns:wp14="http://schemas.microsoft.com/office/word/2010/wordprocessingDrawing" xmlns:wp="http://schemas.openxmlformats.org/drawingml/2006/wordprocessingDrawing" xmlns:w10="urn:schemas-microsoft-com:office:word" xmlns:w="http://schemas.openxmlformats.org/wordprocessingml/2006/main" xmlns:w14="http://schemas.microsoft.com/office/word/2010/wordml" xmlns:w15="http://schemas.microsoft.com/office/word/2012/wordml" xmlns:w16se="http://schemas.microsoft.com/office/word/2015/wordml/symex" xmlns:wpg="http://schemas.microsoft.com/office/word/2010/wordprocessingGroup" xmlns:wpi="http://schemas.microsoft.com/office/word/2010/wordprocessingInk" xmlns:wne="http://schemas.microsoft.com/office/word/2006/wordml" xmlns:wps="http://schemas.microsoft.com/office/word/2010/wordprocessingShape" mc:Ignorable="w14 w15 w16se wp14">
   <w:footnote w:type="separator" w:id="-1">
     <w:p>
       <w:pPr>
@@ -943,7 +950,7 @@
 </file>
 
 <file path=word/numbering.xml><?xml version="1.0" encoding="utf-8"?>
-<w:numbering xmlns:wpc="http://schemas.microsoft.com/office/word/2010/wordprocessingCanvas" xmlns:mc="http://schemas.openxmlformats.org/markup-compatibility/2006" xmlns:o="urn:schemas-microsoft-com:office:office" xmlns:r="http://schemas.openxmlformats.org/officeDocument/2006/relationships" xmlns:m="http://schemas.openxmlformats.org/officeDocument/2006/math" xmlns:v="urn:schemas-microsoft-com:vml" xmlns:wp14="http://schemas.microsoft.com/office/word/2010/wordprocessingDrawing" xmlns:wp="http://schemas.openxmlformats.org/drawingml/2006/wordprocessingDrawing" xmlns:w10="urn:schemas-microsoft-com:office:word" xmlns:w="http://schemas.openxmlformats.org/wordprocessingml/2006/main" xmlns:w14="http://schemas.microsoft.com/office/word/2010/wordml" xmlns:w15="http://schemas.microsoft.com/office/word/2012/wordml" xmlns:wpg="http://schemas.microsoft.com/office/word/2010/wordprocessingGroup" xmlns:wpi="http://schemas.microsoft.com/office/word/2010/wordprocessingInk" xmlns:wne="http://schemas.microsoft.com/office/word/2006/wordml" xmlns:wps="http://schemas.microsoft.com/office/word/2010/wordprocessingShape" mc:Ignorable="w14 w15 wp14">
+<w:numbering xmlns:wpc="http://schemas.microsoft.com/office/word/2010/wordprocessingCanvas" xmlns:cx="http://schemas.microsoft.com/office/drawing/2014/chartex" xmlns:cx1="http://schemas.microsoft.com/office/drawing/2015/9/8/chartex" xmlns:mc="http://schemas.openxmlformats.org/markup-compatibility/2006" xmlns:o="urn:schemas-microsoft-com:office:office" xmlns:r="http://schemas.openxmlformats.org/officeDocument/2006/relationships" xmlns:m="http://schemas.openxmlformats.org/officeDocument/2006/math" xmlns:v="urn:schemas-microsoft-com:vml" xmlns:wp14="http://schemas.microsoft.com/office/word/2010/wordprocessingDrawing" xmlns:wp="http://schemas.openxmlformats.org/drawingml/2006/wordprocessingDrawing" xmlns:w10="urn:schemas-microsoft-com:office:word" xmlns:w="http://schemas.openxmlformats.org/wordprocessingml/2006/main" xmlns:w14="http://schemas.microsoft.com/office/word/2010/wordml" xmlns:w15="http://schemas.microsoft.com/office/word/2012/wordml" xmlns:w16se="http://schemas.microsoft.com/office/word/2015/wordml/symex" xmlns:wpg="http://schemas.microsoft.com/office/word/2010/wordprocessingGroup" xmlns:wpi="http://schemas.microsoft.com/office/word/2010/wordprocessingInk" xmlns:wne="http://schemas.microsoft.com/office/word/2006/wordml" xmlns:wps="http://schemas.microsoft.com/office/word/2010/wordprocessingShape" mc:Ignorable="w14 w15 w16se wp14">
   <w:abstractNum w:abstractNumId="0" w15:restartNumberingAfterBreak="0">
     <w:nsid w:val="39470F02"/>
     <w:multiLevelType w:val="hybridMultilevel"/>
@@ -1155,7 +1162,7 @@
 </file>
 
 <file path=word/styles.xml><?xml version="1.0" encoding="utf-8"?>
-<w:styles xmlns:mc="http://schemas.openxmlformats.org/markup-compatibility/2006" xmlns:r="http://schemas.openxmlformats.org/officeDocument/2006/relationships" xmlns:w="http://schemas.openxmlformats.org/wordprocessingml/2006/main" xmlns:w14="http://schemas.microsoft.com/office/word/2010/wordml" xmlns:w15="http://schemas.microsoft.com/office/word/2012/wordml" mc:Ignorable="w14 w15">
+<w:styles xmlns:mc="http://schemas.openxmlformats.org/markup-compatibility/2006" xmlns:r="http://schemas.openxmlformats.org/officeDocument/2006/relationships" xmlns:w="http://schemas.openxmlformats.org/wordprocessingml/2006/main" xmlns:w14="http://schemas.microsoft.com/office/word/2010/wordml" xmlns:w15="http://schemas.microsoft.com/office/word/2012/wordml" xmlns:w16se="http://schemas.microsoft.com/office/word/2015/wordml/symex" mc:Ignorable="w14 w15 w16se">
   <w:docDefaults>
     <w:rPrDefault>
       <w:rPr>

</xml_diff>